<commit_message>
TicketHolder.cs - Tested Expected, boundary and invalid cases. - All works as expected
</commit_message>
<xml_diff>
--- a/Reciept Example.docx
+++ b/Reciept Example.docx
@@ -131,20 +131,20 @@
     <w:p>
       <w:pPr>
         <w:rPr>
-          <w:highlight w:val="yellow"/>
-          <w:lang w:val="en-US"/>
-        </w:rPr>
-      </w:pPr>
-      <w:r>
-        <w:rPr>
-          <w:highlight w:val="yellow"/>
+          <w:highlight w:val="green"/>
+          <w:lang w:val="en-US"/>
+        </w:rPr>
+      </w:pPr>
+      <w:r>
+        <w:rPr>
+          <w:highlight w:val="green"/>
           <w:lang w:val="en-US"/>
         </w:rPr>
         <w:t>2 x popcorn</w:t>
       </w:r>
       <w:r>
         <w:rPr>
-          <w:highlight w:val="yellow"/>
+          <w:highlight w:val="green"/>
           <w:lang w:val="en-US"/>
         </w:rPr>
         <w:tab/>
@@ -154,20 +154,20 @@
     <w:p>
       <w:pPr>
         <w:rPr>
-          <w:highlight w:val="yellow"/>
-          <w:lang w:val="en-US"/>
-        </w:rPr>
-      </w:pPr>
-      <w:r>
-        <w:rPr>
-          <w:highlight w:val="yellow"/>
+          <w:highlight w:val="green"/>
+          <w:lang w:val="en-US"/>
+        </w:rPr>
+      </w:pPr>
+      <w:r>
+        <w:rPr>
+          <w:highlight w:val="green"/>
           <w:lang w:val="en-US"/>
         </w:rPr>
         <w:t>1 x chocolate</w:t>
       </w:r>
       <w:r>
         <w:rPr>
-          <w:highlight w:val="yellow"/>
+          <w:highlight w:val="green"/>
           <w:lang w:val="en-US"/>
         </w:rPr>
         <w:tab/>
@@ -177,27 +177,27 @@
     <w:p>
       <w:pPr>
         <w:rPr>
-          <w:highlight w:val="yellow"/>
-          <w:lang w:val="en-US"/>
-        </w:rPr>
-      </w:pPr>
-      <w:r>
-        <w:rPr>
-          <w:highlight w:val="yellow"/>
+          <w:highlight w:val="green"/>
+          <w:lang w:val="en-US"/>
+        </w:rPr>
+      </w:pPr>
+      <w:r>
+        <w:rPr>
+          <w:highlight w:val="green"/>
           <w:lang w:val="en-US"/>
         </w:rPr>
         <w:t>2 x L&amp;P</w:t>
       </w:r>
       <w:r>
         <w:rPr>
-          <w:highlight w:val="yellow"/>
+          <w:highlight w:val="green"/>
           <w:lang w:val="en-US"/>
         </w:rPr>
         <w:tab/>
       </w:r>
       <w:r>
         <w:rPr>
-          <w:highlight w:val="yellow"/>
+          <w:highlight w:val="green"/>
           <w:lang w:val="en-US"/>
         </w:rPr>
         <w:tab/>
@@ -220,14 +220,14 @@
       </w:pPr>
       <w:r>
         <w:rPr>
-          <w:highlight w:val="yellow"/>
+          <w:highlight w:val="green"/>
           <w:lang w:val="en-US"/>
         </w:rPr>
         <w:t>Surcharge</w:t>
       </w:r>
       <w:r>
         <w:rPr>
-          <w:highlight w:val="yellow"/>
+          <w:highlight w:val="green"/>
           <w:lang w:val="en-US"/>
         </w:rPr>
         <w:tab/>
@@ -247,6 +247,7 @@
           <w:lang w:val="en-US"/>
         </w:rPr>
       </w:pPr>
+      <w:bookmarkStart w:id="0" w:name="_GoBack"/>
       <w:r>
         <w:rPr>
           <w:lang w:val="en-US"/>
@@ -266,7 +267,6 @@
         <w:tab/>
         <w:t>$</w:t>
       </w:r>
-      <w:bookmarkStart w:id="0" w:name="_GoBack"/>
       <w:r>
         <w:rPr>
           <w:highlight w:val="yellow"/>

</xml_diff>